<commit_message>
Font Change in GUI
</commit_message>
<xml_diff>
--- a/jeopardyproject/src/main/resources/reports/game_report.docx
+++ b/jeopardyproject/src/main/resources/reports/game_report.docx
@@ -16,7 +16,7 @@
     </w:p>
     <w:p>
       <w:r>
-        <w:t>Generated: 2025-11-21 18:26:37</w:t>
+        <w:t>Generated: 2025-11-21 19:33:42</w:t>
         <w:br/>
       </w:r>
     </w:p>
@@ -31,12 +31,17 @@
     </w:p>
     <w:p>
       <w:r>
-        <w:t>1. Alice: 100 points</w:t>
+        <w:t>1. Mangals: 200 points</w:t>
       </w:r>
     </w:p>
     <w:p>
       <w:r>
-        <w:t>2. Bob: -200 points</w:t>
+        <w:t>2. Badrie: -200 points</w:t>
+      </w:r>
+    </w:p>
+    <w:p>
+      <w:r>
+        <w:t>3. Arving: -300 points</w:t>
       </w:r>
     </w:p>
     <w:p>
@@ -55,22 +60,22 @@
           <w:b w:val="on"/>
         </w:rPr>
         <w:br/>
-        <w:t>Player: Alice</w:t>
+        <w:t>Player: Mangals</w:t>
       </w:r>
     </w:p>
     <w:p>
       <w:r>
         <w:t>Turn 1:</w:t>
         <w:br/>
-        <w:t xml:space="preserve">  Category: Variables</w:t>
+        <w:t xml:space="preserve">  Category: Functions</w:t>
         <w:br/>
-        <w:t xml:space="preserve">  Question Value: 100 points</w:t>
+        <w:t xml:space="preserve">  Question Value: 200 points</w:t>
         <w:br/>
         <w:t xml:space="preserve">  Result: CORRECT</w:t>
         <w:br/>
-        <w:t xml:space="preserve">  Points Earned: +100</w:t>
+        <w:t xml:space="preserve">  Points Earned: +200</w:t>
         <w:br/>
-        <w:t xml:space="preserve">  Running Total: 100</w:t>
+        <w:t xml:space="preserve">  Running Total: 200</w:t>
       </w:r>
     </w:p>
     <w:p>
@@ -79,14 +84,14 @@
           <w:b w:val="on"/>
         </w:rPr>
         <w:br/>
-        <w:t>Player: Bob</w:t>
+        <w:t>Player: Badrie</w:t>
       </w:r>
     </w:p>
     <w:p>
       <w:r>
         <w:t>Turn 1:</w:t>
         <w:br/>
-        <w:t xml:space="preserve">  Category: Control Structures</w:t>
+        <w:t xml:space="preserve">  Category: Arrays</w:t>
         <w:br/>
         <w:t xml:space="preserve">  Question Value: 200 points</w:t>
         <w:br/>
@@ -97,6 +102,30 @@
         <w:t xml:space="preserve">  Running Total: -200</w:t>
       </w:r>
     </w:p>
+    <w:p>
+      <w:r>
+        <w:rPr>
+          <w:b w:val="on"/>
+        </w:rPr>
+        <w:br/>
+        <w:t>Player: Arving</w:t>
+      </w:r>
+    </w:p>
+    <w:p>
+      <w:r>
+        <w:t>Turn 1:</w:t>
+        <w:br/>
+        <w:t xml:space="preserve">  Category: Variables &amp; Data Types</w:t>
+        <w:br/>
+        <w:t xml:space="preserve">  Question Value: 300 points</w:t>
+        <w:br/>
+        <w:t xml:space="preserve">  Result: INCORRECT</w:t>
+        <w:br/>
+        <w:t xml:space="preserve">  Points Earned: -300</w:t>
+        <w:br/>
+        <w:t xml:space="preserve">  Running Total: -300</w:t>
+      </w:r>
+    </w:p>
   </w:body>
 </w:document>
 </file>
</xml_diff>